<commit_message>
Case Study-PayXpert Java Project completed.
</commit_message>
<xml_diff>
--- a/ASSIGNMENT-Banking System SQL Sol.docx
+++ b/ASSIGNMENT-Banking System SQL Sol.docx
@@ -1338,7 +1338,21 @@
           <w:sz w:val="28"/>
           <w:szCs w:val="28"/>
         </w:rPr>
-        <w:t xml:space="preserve"> INT PRIMARY KEY,</w:t>
+        <w:t xml:space="preserve"> INT PRIMARY KEY</w:t>
+      </w:r>
+      <w:r>
+        <w:rPr>
+          <w:sz w:val="28"/>
+          <w:szCs w:val="28"/>
+        </w:rPr>
+        <w:t xml:space="preserve"> AUTO_INCREMENT</w:t>
+      </w:r>
+      <w:r>
+        <w:rPr>
+          <w:sz w:val="28"/>
+          <w:szCs w:val="28"/>
+        </w:rPr>
+        <w:t>,</w:t>
       </w:r>
     </w:p>
     <w:p>
@@ -1723,7 +1737,21 @@
           <w:sz w:val="28"/>
           <w:szCs w:val="28"/>
         </w:rPr>
-        <w:t xml:space="preserve"> INT PRIMARY KEY,</w:t>
+        <w:t xml:space="preserve"> INT PRIMARY KEY</w:t>
+      </w:r>
+      <w:r>
+        <w:rPr>
+          <w:sz w:val="28"/>
+          <w:szCs w:val="28"/>
+        </w:rPr>
+        <w:t xml:space="preserve"> AUTO_INCREMENT</w:t>
+      </w:r>
+      <w:r>
+        <w:rPr>
+          <w:sz w:val="28"/>
+          <w:szCs w:val="28"/>
+        </w:rPr>
+        <w:t>,</w:t>
       </w:r>
     </w:p>
     <w:p>
@@ -1995,7 +2023,21 @@
           <w:sz w:val="28"/>
           <w:szCs w:val="28"/>
         </w:rPr>
-        <w:t xml:space="preserve"> INT PRIMARY KEY,</w:t>
+        <w:t xml:space="preserve"> INT PRIMARY KEY</w:t>
+      </w:r>
+      <w:r>
+        <w:rPr>
+          <w:sz w:val="28"/>
+          <w:szCs w:val="28"/>
+        </w:rPr>
+        <w:t xml:space="preserve"> AUTO_INCREMENT</w:t>
+      </w:r>
+      <w:r>
+        <w:rPr>
+          <w:sz w:val="28"/>
+          <w:szCs w:val="28"/>
+        </w:rPr>
+        <w:t>,</w:t>
       </w:r>
     </w:p>
     <w:p>
@@ -2282,7 +2324,7 @@
           <w:szCs w:val="28"/>
         </w:rPr>
         <w:drawing>
-          <wp:inline distT="0" distB="0" distL="0" distR="0" wp14:anchorId="3ACF7718" wp14:editId="630954CF">
+          <wp:inline distT="0" distB="0" distL="0" distR="0" wp14:anchorId="3ACF7718" wp14:editId="27A75D2D">
             <wp:extent cx="6342439" cy="3567546"/>
             <wp:effectExtent l="0" t="0" r="1270" b="0"/>
             <wp:docPr id="1456268948" name="Picture 1"/>
@@ -3075,7 +3117,7 @@
           <w:szCs w:val="24"/>
         </w:rPr>
         <w:drawing>
-          <wp:inline distT="0" distB="0" distL="0" distR="0" wp14:anchorId="2611A31F" wp14:editId="59491076">
+          <wp:inline distT="0" distB="0" distL="0" distR="0" wp14:anchorId="2611A31F" wp14:editId="3306D1B2">
             <wp:extent cx="6181783" cy="3477179"/>
             <wp:effectExtent l="0" t="0" r="0" b="9525"/>
             <wp:docPr id="1302026993" name="Picture 2"/>
@@ -3552,7 +3594,7 @@
           <w:szCs w:val="24"/>
         </w:rPr>
         <w:drawing>
-          <wp:inline distT="0" distB="0" distL="0" distR="0" wp14:anchorId="49480FBD" wp14:editId="6DDD2E60">
+          <wp:inline distT="0" distB="0" distL="0" distR="0" wp14:anchorId="49480FBD" wp14:editId="7C8C7238">
             <wp:extent cx="6161001" cy="3465489"/>
             <wp:effectExtent l="0" t="0" r="0" b="1905"/>
             <wp:docPr id="89922454" name="Picture 5"/>
@@ -4029,7 +4071,7 @@
         </w:rPr>
         <w:lastRenderedPageBreak/>
         <w:drawing>
-          <wp:inline distT="0" distB="0" distL="0" distR="0" wp14:anchorId="63E81A5C" wp14:editId="52AA6478">
+          <wp:inline distT="0" distB="0" distL="0" distR="0" wp14:anchorId="63E81A5C" wp14:editId="67888CBF">
             <wp:extent cx="6152575" cy="3460750"/>
             <wp:effectExtent l="0" t="0" r="635" b="6350"/>
             <wp:docPr id="1064877486" name="Picture 4"/>
@@ -11138,14 +11180,7 @@
           <w:sz w:val="24"/>
           <w:szCs w:val="24"/>
         </w:rPr>
-        <w:t>,</w:t>
-      </w:r>
-      <w:r>
-        <w:rPr>
-          <w:sz w:val="24"/>
-          <w:szCs w:val="24"/>
-        </w:rPr>
-        <w:t xml:space="preserve"> </w:t>
+        <w:t xml:space="preserve">, </w:t>
       </w:r>
       <w:proofErr w:type="spellStart"/>
       <w:r>
@@ -11161,14 +11196,7 @@
           <w:sz w:val="24"/>
           <w:szCs w:val="24"/>
         </w:rPr>
-        <w:t>,</w:t>
-      </w:r>
-      <w:r>
-        <w:rPr>
-          <w:sz w:val="24"/>
-          <w:szCs w:val="24"/>
-        </w:rPr>
-        <w:t xml:space="preserve"> amount</w:t>
+        <w:t>, amount</w:t>
       </w:r>
     </w:p>
     <w:p>

</xml_diff>